<commit_message>
paper submitted good title
</commit_message>
<xml_diff>
--- a/Idees populaires pour la convention citoyenne sur le climat 2.docx
+++ b/Idees populaires pour la convention citoyenne sur le climat 2.docx
@@ -530,7 +530,23 @@
           <w:rFonts w:ascii="Liberation Serif" w:eastAsia="Calibri" w:hAnsi="Liberation Serif" w:cs="Calibri"/>
           <w:sz w:val="24"/>
         </w:rPr>
-        <w:t xml:space="preserve"> de ses conséquences (Figure 1). Et ce, même si la plupart des gens ignore des faits scientifiques basiques tels que l’importance des émissions engendrées par la consommation de viande rouge, ou l’ampleur de l’effort nécessaire pour espérer contenir le réchauffement climatique à +2°C en 2100 </w:t>
+        <w:t xml:space="preserve"> de ses conséquences (Figure 1). Et ce, même si la plupart des gens ignore des faits scientifiques basiques tels que l’importance des émissions engendrées par la consommation de viande rouge, ou l’ampleur de l’effort nécessaire pour espérer </w:t>
+      </w:r>
+      <w:proofErr w:type="gramStart"/>
+      <w:r>
+        <w:rPr>
+          <w:rFonts w:ascii="Liberation Serif" w:eastAsia="Calibri" w:hAnsi="Liberation Serif" w:cs="Calibri"/>
+          <w:sz w:val="24"/>
+        </w:rPr>
+        <w:t>contenir</w:t>
+      </w:r>
+      <w:proofErr w:type="gramEnd"/>
+      <w:r>
+        <w:rPr>
+          <w:rFonts w:ascii="Liberation Serif" w:eastAsia="Calibri" w:hAnsi="Liberation Serif" w:cs="Calibri"/>
+          <w:sz w:val="24"/>
+        </w:rPr>
+        <w:t xml:space="preserve"> le réchauffement climatique à +2°C en 2100 </w:t>
       </w:r>
       <w:r>
         <w:rPr>
@@ -544,23 +560,7 @@
           <w:rFonts w:ascii="Liberation Serif" w:eastAsia="Calibri" w:hAnsi="Liberation Serif" w:cs="Calibri"/>
           <w:sz w:val="24"/>
         </w:rPr>
-        <w:t xml:space="preserve">la division par au moins 5 de nos </w:t>
-      </w:r>
-      <w:proofErr w:type="gramStart"/>
-      <w:r>
-        <w:rPr>
-          <w:rFonts w:ascii="Liberation Serif" w:eastAsia="Calibri" w:hAnsi="Liberation Serif" w:cs="Calibri"/>
-          <w:sz w:val="24"/>
-        </w:rPr>
-        <w:t>émissions</w:t>
-      </w:r>
-      <w:proofErr w:type="gramEnd"/>
-      <w:r>
-        <w:rPr>
-          <w:rFonts w:ascii="Liberation Serif" w:eastAsia="Calibri" w:hAnsi="Liberation Serif" w:cs="Calibri"/>
-          <w:sz w:val="24"/>
-        </w:rPr>
-        <w:t xml:space="preserve"> de gaz à effet de serre d’ici 2050</w:t>
+        <w:t>la division par au moins 5 de nos émissions de gaz à effet de serre d’ici 2050</w:t>
       </w:r>
       <w:r>
         <w:rPr>
@@ -602,7 +602,30 @@
           <w:rFonts w:ascii="Liberation Serif" w:eastAsia="Calibri" w:hAnsi="Liberation Serif" w:cs="Calibri"/>
           <w:sz w:val="24"/>
         </w:rPr>
-        <w:t xml:space="preserve"> première recommandation (et elle fait écho à des propositions </w:t>
+        <w:t xml:space="preserve"> première </w:t>
+      </w:r>
+      <w:commentRangeStart w:id="1"/>
+      <w:r>
+        <w:rPr>
+          <w:rFonts w:ascii="Liberation Serif" w:eastAsia="Calibri" w:hAnsi="Liberation Serif" w:cs="Calibri"/>
+          <w:sz w:val="24"/>
+        </w:rPr>
+        <w:t xml:space="preserve">recommandation </w:t>
+      </w:r>
+      <w:commentRangeEnd w:id="1"/>
+      <w:r>
+        <w:rPr>
+          <w:rStyle w:val="CommentReference"/>
+          <w:rFonts w:cs="Mangal"/>
+        </w:rPr>
+        <w:commentReference w:id="1"/>
+      </w:r>
+      <w:r>
+        <w:rPr>
+          <w:rFonts w:ascii="Liberation Serif" w:eastAsia="Calibri" w:hAnsi="Liberation Serif" w:cs="Calibri"/>
+          <w:sz w:val="24"/>
+        </w:rPr>
+        <w:t xml:space="preserve">(et elle fait écho à des propositions </w:t>
       </w:r>
       <w:r>
         <w:rPr>
@@ -993,8 +1016,6 @@
           <w:t>10 Mds</w:t>
         </w:r>
       </w:hyperlink>
-      <w:bookmarkStart w:id="1" w:name="_GoBack"/>
-      <w:bookmarkEnd w:id="1"/>
       <w:r>
         <w:rPr>
           <w:rFonts w:ascii="Liberation Serif" w:hAnsi="Liberation Serif"/>
@@ -1140,7 +1161,7 @@
         </w:rPr>
         <w:t>financés par des crédits subventionnés par la puissance publique</w:t>
       </w:r>
-      <w:commentRangeStart w:id="2"/>
+      <w:commentRangeStart w:id="3"/>
       <w:r>
         <w:rPr>
           <w:rFonts w:ascii="Liberation Serif" w:eastAsia="Calibri" w:hAnsi="Liberation Serif" w:cs="Calibri"/>
@@ -1148,13 +1169,13 @@
         </w:rPr>
         <w:t>.</w:t>
       </w:r>
-      <w:commentRangeEnd w:id="2"/>
+      <w:commentRangeEnd w:id="3"/>
       <w:r>
         <w:rPr>
           <w:rStyle w:val="CommentReference"/>
           <w:rFonts w:cs="Mangal"/>
         </w:rPr>
-        <w:commentReference w:id="2"/>
+        <w:commentReference w:id="3"/>
       </w:r>
       <w:r>
         <w:rPr>
@@ -1230,16 +1251,9 @@
           <w:rFonts w:ascii="Liberation Serif" w:eastAsia="Calibri" w:hAnsi="Liberation Serif" w:cs="Calibri"/>
           <w:sz w:val="24"/>
         </w:rPr>
-        <w:t xml:space="preserve">. </w:t>
-      </w:r>
-      <w:r>
-        <w:rPr>
-          <w:rFonts w:ascii="Liberation Serif" w:eastAsia="Calibri" w:hAnsi="Liberation Serif" w:cs="Calibri"/>
-          <w:sz w:val="24"/>
-        </w:rPr>
-        <w:t>Dans un contexte de chômage élevé et de taux d’intérêt proches de zéro, une telle approche permettrait de créer des emplois sans risque d’inflation et sans constituer un fardeau pour les contribuables futurs</w:t>
-      </w:r>
-      <w:commentRangeStart w:id="3"/>
+        <w:t>. Dans un contexte de chômage élevé et de taux d’intérêt proches de zéro, une telle approche permettrait de créer des emplois sans risque d’inflation et sans constituer un fardeau pour les contribuables futurs</w:t>
+      </w:r>
+      <w:commentRangeStart w:id="4"/>
       <w:r>
         <w:rPr>
           <w:rFonts w:ascii="Liberation Serif" w:eastAsia="Calibri" w:hAnsi="Liberation Serif" w:cs="Calibri"/>
@@ -1247,13 +1261,13 @@
         </w:rPr>
         <w:t>.</w:t>
       </w:r>
-      <w:commentRangeEnd w:id="3"/>
+      <w:commentRangeEnd w:id="4"/>
       <w:r>
         <w:rPr>
           <w:rStyle w:val="CommentReference"/>
           <w:rFonts w:cs="Mangal"/>
         </w:rPr>
-        <w:commentReference w:id="3"/>
+        <w:commentReference w:id="4"/>
       </w:r>
       <w:r>
         <w:rPr>
@@ -2092,7 +2106,25 @@
       </w:r>
     </w:p>
   </w:comment>
-  <w:comment w:id="2" w:author="Adrien" w:date="2019-11-02T22:26:00Z" w:initials="AF">
+  <w:comment w:id="1" w:author="Adrien" w:date="2019-11-05T19:33:00Z" w:initials="AF">
+    <w:p>
+      <w:pPr>
+        <w:pStyle w:val="CommentText"/>
+      </w:pPr>
+      <w:r>
+        <w:rPr>
+          <w:rStyle w:val="CommentReference"/>
+        </w:rPr>
+        <w:annotationRef/>
+      </w:r>
+      <w:r>
+        <w:t>proposition</w:t>
+      </w:r>
+      <w:bookmarkStart w:id="2" w:name="_GoBack"/>
+      <w:bookmarkEnd w:id="2"/>
+    </w:p>
+  </w:comment>
+  <w:comment w:id="3" w:author="Adrien" w:date="2019-11-02T22:26:00Z" w:initials="AF">
     <w:p>
       <w:pPr>
         <w:pStyle w:val="CommentText"/>
@@ -2181,15 +2213,7 @@
             <w:rFonts w:ascii="Liberation Serif" w:hAnsi="Liberation Serif"/>
             <w:sz w:val="24"/>
           </w:rPr>
-          <w:t>m</w:t>
-        </w:r>
-        <w:r>
-          <w:rPr>
-            <w:rStyle w:val="InternetLink"/>
-            <w:rFonts w:ascii="Liberation Serif" w:hAnsi="Liberation Serif"/>
-            <w:sz w:val="24"/>
-          </w:rPr>
-          <w:t>at</w:t>
+          <w:t>mat</w:t>
         </w:r>
       </w:hyperlink>
       <w:r>
@@ -2222,7 +2246,7 @@
       </w:r>
     </w:p>
   </w:comment>
-  <w:comment w:id="3" w:author="Adrien" w:date="2019-11-02T22:28:00Z" w:initials="AF">
+  <w:comment w:id="4" w:author="Adrien" w:date="2019-11-02T22:28:00Z" w:initials="AF">
     <w:p>
       <w:pPr>
         <w:spacing w:after="200" w:line="276" w:lineRule="exact"/>
@@ -3367,7 +3391,7 @@
 </file>
 
 <file path=customXml/itemProps1.xml><?xml version="1.0" encoding="utf-8"?>
-<ds:datastoreItem xmlns:ds="http://schemas.openxmlformats.org/officeDocument/2006/customXml" ds:itemID="{5CA3A8B4-3C3E-4C3F-B361-8D5D551F9F95}">
+<ds:datastoreItem xmlns:ds="http://schemas.openxmlformats.org/officeDocument/2006/customXml" ds:itemID="{044EA75C-2491-469E-9781-9518F3B8E504}">
   <ds:schemaRefs>
     <ds:schemaRef ds:uri="http://schemas.openxmlformats.org/officeDocument/2006/bibliography"/>
   </ds:schemaRefs>

</xml_diff>